<commit_message>
Alteração do caso de uso 09 e inclusão do caso de teste 09
</commit_message>
<xml_diff>
--- a/4.3 Caso de Uso - UC-09 Consultar atividade.docx
+++ b/4.3 Caso de Uso - UC-09 Consultar atividade.docx
@@ -840,18 +840,16 @@
                 <w:sz w:val="20"/>
                 <w:szCs w:val="20"/>
               </w:rPr>
-              <w:t xml:space="preserve">por atividades que satisfaçam os filtros </w:t>
-            </w:r>
-            <w:proofErr w:type="gramStart"/>
-            <w:r>
-              <w:rPr>
-                <w:rFonts w:ascii="Tahoma" w:hAnsi="Tahoma" w:cs="Tahoma"/>
-                <w:sz w:val="20"/>
-                <w:szCs w:val="20"/>
-              </w:rPr>
-              <w:t>definidos.</w:t>
-            </w:r>
-            <w:proofErr w:type="gramEnd"/>
+              <w:t>por atividades que satisfaçam os filtros definidos.</w:t>
+            </w:r>
+            <w:r>
+              <w:rPr>
+                <w:rFonts w:ascii="Tahoma" w:hAnsi="Tahoma" w:cs="Tahoma"/>
+                <w:sz w:val="20"/>
+                <w:szCs w:val="20"/>
+              </w:rPr>
+              <w:t xml:space="preserve"> </w:t>
+            </w:r>
             <w:r>
               <w:rPr>
                 <w:rFonts w:ascii="Tahoma" w:hAnsi="Tahoma" w:cs="Tahoma"/>
@@ -915,6 +913,14 @@
                 <w:szCs w:val="20"/>
               </w:rPr>
               <w:t xml:space="preserve"> [7.1]</w:t>
+            </w:r>
+            <w:r>
+              <w:rPr>
+                <w:rFonts w:ascii="Tahoma" w:hAnsi="Tahoma" w:cs="Tahoma"/>
+                <w:sz w:val="20"/>
+                <w:szCs w:val="20"/>
+              </w:rPr>
+              <w:t xml:space="preserve"> [7.2]</w:t>
             </w:r>
           </w:p>
           <w:p>
@@ -1278,7 +1284,18 @@
                 <w:szCs w:val="20"/>
                 <w:u w:val="single"/>
               </w:rPr>
-              <w:t>Ator clica no botão excluir de um registro da listagem de despesas</w:t>
+              <w:t xml:space="preserve">Ator clica no botão excluir de um registro da listagem de </w:t>
+            </w:r>
+            <w:r>
+              <w:rPr>
+                <w:rFonts w:ascii="Tahoma" w:hAnsi="Tahoma" w:cs="Tahoma"/>
+                <w:b/>
+                <w:color w:val="000000" w:themeColor="text1"/>
+                <w:sz w:val="20"/>
+                <w:szCs w:val="20"/>
+                <w:u w:val="single"/>
+              </w:rPr>
+              <w:t>atividades</w:t>
             </w:r>
           </w:p>
           <w:p>
@@ -1345,7 +1362,7 @@
           <w:p>
             <w:pPr>
               <w:spacing w:after="0" w:line="240" w:lineRule="auto"/>
-              <w:ind w:left="708"/>
+              <w:ind w:left="1068"/>
               <w:jc w:val="both"/>
               <w:rPr>
                 <w:rFonts w:ascii="Tahoma" w:hAnsi="Tahoma" w:cs="Tahoma"/>
@@ -1354,6 +1371,197 @@
                 <w:szCs w:val="20"/>
               </w:rPr>
             </w:pPr>
+          </w:p>
+          <w:p>
+            <w:pPr>
+              <w:spacing w:after="0"/>
+              <w:rPr>
+                <w:rFonts w:ascii="Tahoma" w:hAnsi="Tahoma" w:cs="Tahoma"/>
+                <w:b/>
+                <w:color w:val="000000" w:themeColor="text1"/>
+                <w:sz w:val="20"/>
+                <w:szCs w:val="20"/>
+                <w:u w:val="single"/>
+              </w:rPr>
+            </w:pPr>
+            <w:r>
+              <w:rPr>
+                <w:rFonts w:ascii="Tahoma" w:hAnsi="Tahoma" w:cs="Tahoma"/>
+                <w:b/>
+                <w:color w:val="000000" w:themeColor="text1"/>
+                <w:sz w:val="20"/>
+                <w:szCs w:val="20"/>
+                <w:u w:val="single"/>
+              </w:rPr>
+              <w:t>7</w:t>
+            </w:r>
+            <w:r>
+              <w:rPr>
+                <w:rFonts w:ascii="Tahoma" w:hAnsi="Tahoma" w:cs="Tahoma"/>
+                <w:b/>
+                <w:color w:val="000000" w:themeColor="text1"/>
+                <w:sz w:val="20"/>
+                <w:szCs w:val="20"/>
+                <w:u w:val="single"/>
+              </w:rPr>
+              <w:t>.2</w:t>
+            </w:r>
+            <w:r>
+              <w:rPr>
+                <w:rFonts w:ascii="Tahoma" w:hAnsi="Tahoma" w:cs="Tahoma"/>
+                <w:b/>
+                <w:color w:val="000000" w:themeColor="text1"/>
+                <w:sz w:val="20"/>
+                <w:szCs w:val="20"/>
+                <w:u w:val="single"/>
+              </w:rPr>
+              <w:t xml:space="preserve">. Ator clica no botão </w:t>
+            </w:r>
+            <w:r>
+              <w:rPr>
+                <w:rFonts w:ascii="Tahoma" w:hAnsi="Tahoma" w:cs="Tahoma"/>
+                <w:b/>
+                <w:color w:val="000000" w:themeColor="text1"/>
+                <w:sz w:val="20"/>
+                <w:szCs w:val="20"/>
+                <w:u w:val="single"/>
+              </w:rPr>
+              <w:t>editar</w:t>
+            </w:r>
+            <w:r>
+              <w:rPr>
+                <w:rFonts w:ascii="Tahoma" w:hAnsi="Tahoma" w:cs="Tahoma"/>
+                <w:b/>
+                <w:color w:val="000000" w:themeColor="text1"/>
+                <w:sz w:val="20"/>
+                <w:szCs w:val="20"/>
+                <w:u w:val="single"/>
+              </w:rPr>
+              <w:t xml:space="preserve"> de um registro da listagem de </w:t>
+            </w:r>
+            <w:r>
+              <w:rPr>
+                <w:rFonts w:ascii="Tahoma" w:hAnsi="Tahoma" w:cs="Tahoma"/>
+                <w:b/>
+                <w:color w:val="000000" w:themeColor="text1"/>
+                <w:sz w:val="20"/>
+                <w:szCs w:val="20"/>
+                <w:u w:val="single"/>
+              </w:rPr>
+              <w:t>atividades</w:t>
+            </w:r>
+            <w:r>
+              <w:rPr>
+                <w:rFonts w:ascii="Tahoma" w:hAnsi="Tahoma" w:cs="Tahoma"/>
+                <w:b/>
+                <w:color w:val="000000" w:themeColor="text1"/>
+                <w:sz w:val="20"/>
+                <w:szCs w:val="20"/>
+                <w:u w:val="single"/>
+              </w:rPr>
+              <w:t xml:space="preserve">          </w:t>
+            </w:r>
+            <w:bookmarkStart w:id="0" w:name="_GoBack"/>
+            <w:bookmarkEnd w:id="0"/>
+            <w:r>
+              <w:rPr>
+                <w:rFonts w:ascii="Tahoma" w:hAnsi="Tahoma" w:cs="Tahoma"/>
+                <w:b/>
+                <w:color w:val="000000" w:themeColor="text1"/>
+                <w:sz w:val="20"/>
+                <w:szCs w:val="20"/>
+                <w:u w:val="single"/>
+              </w:rPr>
+              <w:t xml:space="preserve">                     </w:t>
+            </w:r>
+          </w:p>
+          <w:p>
+            <w:pPr>
+              <w:pStyle w:val="PargrafodaLista"/>
+              <w:numPr>
+                <w:ilvl w:val="0"/>
+                <w:numId w:val="24"/>
+              </w:numPr>
+              <w:spacing w:after="0" w:line="240" w:lineRule="auto"/>
+              <w:jc w:val="both"/>
+              <w:rPr>
+                <w:rFonts w:ascii="Tahoma" w:hAnsi="Tahoma" w:cs="Tahoma"/>
+                <w:color w:val="000000" w:themeColor="text1"/>
+                <w:sz w:val="20"/>
+                <w:szCs w:val="20"/>
+              </w:rPr>
+            </w:pPr>
+            <w:r>
+              <w:rPr>
+                <w:rFonts w:ascii="Tahoma" w:hAnsi="Tahoma" w:cs="Tahoma"/>
+                <w:color w:val="000000" w:themeColor="text1"/>
+                <w:sz w:val="20"/>
+                <w:szCs w:val="20"/>
+              </w:rPr>
+              <w:t>Sistema executa UC-1</w:t>
+            </w:r>
+            <w:r>
+              <w:rPr>
+                <w:rFonts w:ascii="Tahoma" w:hAnsi="Tahoma" w:cs="Tahoma"/>
+                <w:color w:val="000000" w:themeColor="text1"/>
+                <w:sz w:val="20"/>
+                <w:szCs w:val="20"/>
+              </w:rPr>
+              <w:t>0</w:t>
+            </w:r>
+            <w:r>
+              <w:rPr>
+                <w:rFonts w:ascii="Tahoma" w:hAnsi="Tahoma" w:cs="Tahoma"/>
+                <w:color w:val="000000" w:themeColor="text1"/>
+                <w:sz w:val="20"/>
+                <w:szCs w:val="20"/>
+              </w:rPr>
+              <w:t>: E</w:t>
+            </w:r>
+            <w:r>
+              <w:rPr>
+                <w:rFonts w:ascii="Tahoma" w:hAnsi="Tahoma" w:cs="Tahoma"/>
+                <w:color w:val="000000" w:themeColor="text1"/>
+                <w:sz w:val="20"/>
+                <w:szCs w:val="20"/>
+              </w:rPr>
+              <w:t xml:space="preserve">ditar </w:t>
+            </w:r>
+            <w:r>
+              <w:rPr>
+                <w:rFonts w:ascii="Tahoma" w:hAnsi="Tahoma" w:cs="Tahoma"/>
+                <w:color w:val="000000" w:themeColor="text1"/>
+                <w:sz w:val="20"/>
+                <w:szCs w:val="20"/>
+              </w:rPr>
+              <w:t>atividade</w:t>
+            </w:r>
+          </w:p>
+          <w:p>
+            <w:pPr>
+              <w:pStyle w:val="PargrafodaLista"/>
+              <w:numPr>
+                <w:ilvl w:val="0"/>
+                <w:numId w:val="24"/>
+              </w:numPr>
+              <w:spacing w:after="0" w:line="240" w:lineRule="auto"/>
+              <w:jc w:val="both"/>
+              <w:rPr>
+                <w:rFonts w:ascii="Tahoma" w:hAnsi="Tahoma" w:cs="Tahoma"/>
+                <w:color w:val="000000" w:themeColor="text1"/>
+                <w:sz w:val="20"/>
+                <w:szCs w:val="20"/>
+              </w:rPr>
+            </w:pPr>
+            <w:r>
+              <w:rPr>
+                <w:rFonts w:ascii="Tahoma" w:hAnsi="Tahoma" w:cs="Tahoma"/>
+                <w:color w:val="000000" w:themeColor="text1"/>
+                <w:sz w:val="20"/>
+                <w:szCs w:val="20"/>
+              </w:rPr>
+              <w:t>Fim do caso de uso.</w:t>
+            </w:r>
           </w:p>
           <w:p>
             <w:pPr>
@@ -1642,8 +1850,6 @@
           <w:szCs w:val="20"/>
         </w:rPr>
       </w:pPr>
-      <w:bookmarkStart w:id="0" w:name="_GoBack"/>
-      <w:bookmarkEnd w:id="0"/>
     </w:p>
     <w:p>
       <w:pPr>
@@ -1702,7 +1908,6 @@
                 <w:b/>
                 <w:bCs/>
               </w:rPr>
-              <w:lastRenderedPageBreak/>
               <w:t xml:space="preserve">8 </w:t>
             </w:r>
             <w:r>
@@ -3266,6 +3471,122 @@
     </w:lvl>
   </w:abstractNum>
   <w:abstractNum w:abstractNumId="8">
+    <w:nsid w:val="226247DC"/>
+    <w:multiLevelType w:val="hybridMultilevel"/>
+    <w:tmpl w:val="CE38BEC2"/>
+    <w:lvl w:ilvl="0" w:tplc="AC70B7B6">
+      <w:start w:val="1"/>
+      <w:numFmt w:val="decimal"/>
+      <w:lvlText w:val="%1."/>
+      <w:lvlJc w:val="left"/>
+      <w:pPr>
+        <w:tabs>
+          <w:tab w:val="num" w:pos="708"/>
+        </w:tabs>
+        <w:ind w:left="708" w:hanging="360"/>
+      </w:pPr>
+      <w:rPr>
+        <w:rFonts w:ascii="Tahoma" w:eastAsiaTheme="minorHAnsi" w:hAnsi="Tahoma" w:cs="Tahoma"/>
+      </w:rPr>
+    </w:lvl>
+    <w:lvl w:ilvl="1" w:tplc="04160019" w:tentative="1">
+      <w:start w:val="1"/>
+      <w:numFmt w:val="lowerLetter"/>
+      <w:lvlText w:val="%2."/>
+      <w:lvlJc w:val="left"/>
+      <w:pPr>
+        <w:tabs>
+          <w:tab w:val="num" w:pos="1788"/>
+        </w:tabs>
+        <w:ind w:left="1788" w:hanging="360"/>
+      </w:pPr>
+    </w:lvl>
+    <w:lvl w:ilvl="2" w:tplc="0416001B" w:tentative="1">
+      <w:start w:val="1"/>
+      <w:numFmt w:val="lowerRoman"/>
+      <w:lvlText w:val="%3."/>
+      <w:lvlJc w:val="right"/>
+      <w:pPr>
+        <w:tabs>
+          <w:tab w:val="num" w:pos="2508"/>
+        </w:tabs>
+        <w:ind w:left="2508" w:hanging="180"/>
+      </w:pPr>
+    </w:lvl>
+    <w:lvl w:ilvl="3" w:tplc="0416000F" w:tentative="1">
+      <w:start w:val="1"/>
+      <w:numFmt w:val="decimal"/>
+      <w:lvlText w:val="%4."/>
+      <w:lvlJc w:val="left"/>
+      <w:pPr>
+        <w:tabs>
+          <w:tab w:val="num" w:pos="3228"/>
+        </w:tabs>
+        <w:ind w:left="3228" w:hanging="360"/>
+      </w:pPr>
+    </w:lvl>
+    <w:lvl w:ilvl="4" w:tplc="04160019" w:tentative="1">
+      <w:start w:val="1"/>
+      <w:numFmt w:val="lowerLetter"/>
+      <w:lvlText w:val="%5."/>
+      <w:lvlJc w:val="left"/>
+      <w:pPr>
+        <w:tabs>
+          <w:tab w:val="num" w:pos="3948"/>
+        </w:tabs>
+        <w:ind w:left="3948" w:hanging="360"/>
+      </w:pPr>
+    </w:lvl>
+    <w:lvl w:ilvl="5" w:tplc="0416001B" w:tentative="1">
+      <w:start w:val="1"/>
+      <w:numFmt w:val="lowerRoman"/>
+      <w:lvlText w:val="%6."/>
+      <w:lvlJc w:val="right"/>
+      <w:pPr>
+        <w:tabs>
+          <w:tab w:val="num" w:pos="4668"/>
+        </w:tabs>
+        <w:ind w:left="4668" w:hanging="180"/>
+      </w:pPr>
+    </w:lvl>
+    <w:lvl w:ilvl="6" w:tplc="0416000F" w:tentative="1">
+      <w:start w:val="1"/>
+      <w:numFmt w:val="decimal"/>
+      <w:lvlText w:val="%7."/>
+      <w:lvlJc w:val="left"/>
+      <w:pPr>
+        <w:tabs>
+          <w:tab w:val="num" w:pos="5388"/>
+        </w:tabs>
+        <w:ind w:left="5388" w:hanging="360"/>
+      </w:pPr>
+    </w:lvl>
+    <w:lvl w:ilvl="7" w:tplc="04160019" w:tentative="1">
+      <w:start w:val="1"/>
+      <w:numFmt w:val="lowerLetter"/>
+      <w:lvlText w:val="%8."/>
+      <w:lvlJc w:val="left"/>
+      <w:pPr>
+        <w:tabs>
+          <w:tab w:val="num" w:pos="6108"/>
+        </w:tabs>
+        <w:ind w:left="6108" w:hanging="360"/>
+      </w:pPr>
+    </w:lvl>
+    <w:lvl w:ilvl="8" w:tplc="0416001B" w:tentative="1">
+      <w:start w:val="1"/>
+      <w:numFmt w:val="lowerRoman"/>
+      <w:lvlText w:val="%9."/>
+      <w:lvlJc w:val="right"/>
+      <w:pPr>
+        <w:tabs>
+          <w:tab w:val="num" w:pos="6828"/>
+        </w:tabs>
+        <w:ind w:left="6828" w:hanging="180"/>
+      </w:pPr>
+    </w:lvl>
+  </w:abstractNum>
+  <w:abstractNum w:abstractNumId="9">
     <w:nsid w:val="2B44051F"/>
     <w:multiLevelType w:val="hybridMultilevel"/>
     <w:tmpl w:val="5C28D4EA"/>
@@ -3378,7 +3699,7 @@
       </w:pPr>
     </w:lvl>
   </w:abstractNum>
-  <w:abstractNum w:abstractNumId="9">
+  <w:abstractNum w:abstractNumId="10">
     <w:nsid w:val="30403BD8"/>
     <w:multiLevelType w:val="hybridMultilevel"/>
     <w:tmpl w:val="2FE242CE"/>
@@ -3491,7 +3812,7 @@
       </w:pPr>
     </w:lvl>
   </w:abstractNum>
-  <w:abstractNum w:abstractNumId="10">
+  <w:abstractNum w:abstractNumId="11">
     <w:nsid w:val="30416D8A"/>
     <w:multiLevelType w:val="hybridMultilevel"/>
     <w:tmpl w:val="17BCCE04"/>
@@ -3604,7 +3925,7 @@
       </w:pPr>
     </w:lvl>
   </w:abstractNum>
-  <w:abstractNum w:abstractNumId="11">
+  <w:abstractNum w:abstractNumId="12">
     <w:nsid w:val="30FE4DD4"/>
     <w:multiLevelType w:val="multilevel"/>
     <w:tmpl w:val="87B25294"/>
@@ -3745,7 +4066,7 @@
       </w:rPr>
     </w:lvl>
   </w:abstractNum>
-  <w:abstractNum w:abstractNumId="12">
+  <w:abstractNum w:abstractNumId="13">
     <w:nsid w:val="325D5A96"/>
     <w:multiLevelType w:val="hybridMultilevel"/>
     <w:tmpl w:val="C16CD8A4"/>
@@ -3861,7 +4182,7 @@
       </w:pPr>
     </w:lvl>
   </w:abstractNum>
-  <w:abstractNum w:abstractNumId="13">
+  <w:abstractNum w:abstractNumId="14">
     <w:nsid w:val="34224413"/>
     <w:multiLevelType w:val="hybridMultilevel"/>
     <w:tmpl w:val="0A78113E"/>
@@ -3974,7 +4295,276 @@
       </w:pPr>
     </w:lvl>
   </w:abstractNum>
-  <w:abstractNum w:abstractNumId="14">
+  <w:abstractNum w:abstractNumId="15">
+    <w:nsid w:val="39B50A8B"/>
+    <w:multiLevelType w:val="hybridMultilevel"/>
+    <w:tmpl w:val="5A8C392C"/>
+    <w:lvl w:ilvl="0" w:tplc="0416000F">
+      <w:start w:val="1"/>
+      <w:numFmt w:val="decimal"/>
+      <w:lvlText w:val="%1."/>
+      <w:lvlJc w:val="left"/>
+      <w:pPr>
+        <w:ind w:left="720" w:hanging="360"/>
+      </w:pPr>
+      <w:rPr>
+        <w:rFonts w:hint="default"/>
+      </w:rPr>
+    </w:lvl>
+    <w:lvl w:ilvl="1" w:tplc="04160019" w:tentative="1">
+      <w:start w:val="1"/>
+      <w:numFmt w:val="lowerLetter"/>
+      <w:lvlText w:val="%2."/>
+      <w:lvlJc w:val="left"/>
+      <w:pPr>
+        <w:ind w:left="1440" w:hanging="360"/>
+      </w:pPr>
+    </w:lvl>
+    <w:lvl w:ilvl="2" w:tplc="0416001B" w:tentative="1">
+      <w:start w:val="1"/>
+      <w:numFmt w:val="lowerRoman"/>
+      <w:lvlText w:val="%3."/>
+      <w:lvlJc w:val="right"/>
+      <w:pPr>
+        <w:ind w:left="2160" w:hanging="180"/>
+      </w:pPr>
+    </w:lvl>
+    <w:lvl w:ilvl="3" w:tplc="0416000F" w:tentative="1">
+      <w:start w:val="1"/>
+      <w:numFmt w:val="decimal"/>
+      <w:lvlText w:val="%4."/>
+      <w:lvlJc w:val="left"/>
+      <w:pPr>
+        <w:ind w:left="2880" w:hanging="360"/>
+      </w:pPr>
+    </w:lvl>
+    <w:lvl w:ilvl="4" w:tplc="04160019" w:tentative="1">
+      <w:start w:val="1"/>
+      <w:numFmt w:val="lowerLetter"/>
+      <w:lvlText w:val="%5."/>
+      <w:lvlJc w:val="left"/>
+      <w:pPr>
+        <w:ind w:left="3600" w:hanging="360"/>
+      </w:pPr>
+    </w:lvl>
+    <w:lvl w:ilvl="5" w:tplc="0416001B" w:tentative="1">
+      <w:start w:val="1"/>
+      <w:numFmt w:val="lowerRoman"/>
+      <w:lvlText w:val="%6."/>
+      <w:lvlJc w:val="right"/>
+      <w:pPr>
+        <w:ind w:left="4320" w:hanging="180"/>
+      </w:pPr>
+    </w:lvl>
+    <w:lvl w:ilvl="6" w:tplc="0416000F" w:tentative="1">
+      <w:start w:val="1"/>
+      <w:numFmt w:val="decimal"/>
+      <w:lvlText w:val="%7."/>
+      <w:lvlJc w:val="left"/>
+      <w:pPr>
+        <w:ind w:left="5040" w:hanging="360"/>
+      </w:pPr>
+    </w:lvl>
+    <w:lvl w:ilvl="7" w:tplc="04160019" w:tentative="1">
+      <w:start w:val="1"/>
+      <w:numFmt w:val="lowerLetter"/>
+      <w:lvlText w:val="%8."/>
+      <w:lvlJc w:val="left"/>
+      <w:pPr>
+        <w:ind w:left="5760" w:hanging="360"/>
+      </w:pPr>
+    </w:lvl>
+    <w:lvl w:ilvl="8" w:tplc="0416001B" w:tentative="1">
+      <w:start w:val="1"/>
+      <w:numFmt w:val="lowerRoman"/>
+      <w:lvlText w:val="%9."/>
+      <w:lvlJc w:val="right"/>
+      <w:pPr>
+        <w:ind w:left="6480" w:hanging="180"/>
+      </w:pPr>
+    </w:lvl>
+  </w:abstractNum>
+  <w:abstractNum w:abstractNumId="16">
+    <w:nsid w:val="3E225285"/>
+    <w:multiLevelType w:val="hybridMultilevel"/>
+    <w:tmpl w:val="8C984988"/>
+    <w:lvl w:ilvl="0" w:tplc="76889B40">
+      <w:start w:val="1"/>
+      <w:numFmt w:val="decimal"/>
+      <w:lvlText w:val="%1."/>
+      <w:lvlJc w:val="left"/>
+      <w:pPr>
+        <w:ind w:left="720" w:hanging="360"/>
+      </w:pPr>
+      <w:rPr>
+        <w:rFonts w:hint="default"/>
+        <w:b w:val="0"/>
+        <w:u w:val="none"/>
+      </w:rPr>
+    </w:lvl>
+    <w:lvl w:ilvl="1" w:tplc="04160019" w:tentative="1">
+      <w:start w:val="1"/>
+      <w:numFmt w:val="lowerLetter"/>
+      <w:lvlText w:val="%2."/>
+      <w:lvlJc w:val="left"/>
+      <w:pPr>
+        <w:ind w:left="1440" w:hanging="360"/>
+      </w:pPr>
+    </w:lvl>
+    <w:lvl w:ilvl="2" w:tplc="0416001B" w:tentative="1">
+      <w:start w:val="1"/>
+      <w:numFmt w:val="lowerRoman"/>
+      <w:lvlText w:val="%3."/>
+      <w:lvlJc w:val="right"/>
+      <w:pPr>
+        <w:ind w:left="2160" w:hanging="180"/>
+      </w:pPr>
+    </w:lvl>
+    <w:lvl w:ilvl="3" w:tplc="0416000F" w:tentative="1">
+      <w:start w:val="1"/>
+      <w:numFmt w:val="decimal"/>
+      <w:lvlText w:val="%4."/>
+      <w:lvlJc w:val="left"/>
+      <w:pPr>
+        <w:ind w:left="2880" w:hanging="360"/>
+      </w:pPr>
+    </w:lvl>
+    <w:lvl w:ilvl="4" w:tplc="04160019" w:tentative="1">
+      <w:start w:val="1"/>
+      <w:numFmt w:val="lowerLetter"/>
+      <w:lvlText w:val="%5."/>
+      <w:lvlJc w:val="left"/>
+      <w:pPr>
+        <w:ind w:left="3600" w:hanging="360"/>
+      </w:pPr>
+    </w:lvl>
+    <w:lvl w:ilvl="5" w:tplc="0416001B" w:tentative="1">
+      <w:start w:val="1"/>
+      <w:numFmt w:val="lowerRoman"/>
+      <w:lvlText w:val="%6."/>
+      <w:lvlJc w:val="right"/>
+      <w:pPr>
+        <w:ind w:left="4320" w:hanging="180"/>
+      </w:pPr>
+    </w:lvl>
+    <w:lvl w:ilvl="6" w:tplc="0416000F" w:tentative="1">
+      <w:start w:val="1"/>
+      <w:numFmt w:val="decimal"/>
+      <w:lvlText w:val="%7."/>
+      <w:lvlJc w:val="left"/>
+      <w:pPr>
+        <w:ind w:left="5040" w:hanging="360"/>
+      </w:pPr>
+    </w:lvl>
+    <w:lvl w:ilvl="7" w:tplc="04160019" w:tentative="1">
+      <w:start w:val="1"/>
+      <w:numFmt w:val="lowerLetter"/>
+      <w:lvlText w:val="%8."/>
+      <w:lvlJc w:val="left"/>
+      <w:pPr>
+        <w:ind w:left="5760" w:hanging="360"/>
+      </w:pPr>
+    </w:lvl>
+    <w:lvl w:ilvl="8" w:tplc="0416001B" w:tentative="1">
+      <w:start w:val="1"/>
+      <w:numFmt w:val="lowerRoman"/>
+      <w:lvlText w:val="%9."/>
+      <w:lvlJc w:val="right"/>
+      <w:pPr>
+        <w:ind w:left="6480" w:hanging="180"/>
+      </w:pPr>
+    </w:lvl>
+  </w:abstractNum>
+  <w:abstractNum w:abstractNumId="17">
+    <w:nsid w:val="547977EE"/>
+    <w:multiLevelType w:val="hybridMultilevel"/>
+    <w:tmpl w:val="6700E100"/>
+    <w:lvl w:ilvl="0" w:tplc="EC5E8A56">
+      <w:start w:val="1"/>
+      <w:numFmt w:val="decimal"/>
+      <w:lvlText w:val="%1."/>
+      <w:lvlJc w:val="left"/>
+      <w:pPr>
+        <w:ind w:left="990" w:hanging="360"/>
+      </w:pPr>
+      <w:rPr>
+        <w:rFonts w:hint="default"/>
+      </w:rPr>
+    </w:lvl>
+    <w:lvl w:ilvl="1" w:tplc="04160019" w:tentative="1">
+      <w:start w:val="1"/>
+      <w:numFmt w:val="lowerLetter"/>
+      <w:lvlText w:val="%2."/>
+      <w:lvlJc w:val="left"/>
+      <w:pPr>
+        <w:ind w:left="1710" w:hanging="360"/>
+      </w:pPr>
+    </w:lvl>
+    <w:lvl w:ilvl="2" w:tplc="0416001B" w:tentative="1">
+      <w:start w:val="1"/>
+      <w:numFmt w:val="lowerRoman"/>
+      <w:lvlText w:val="%3."/>
+      <w:lvlJc w:val="right"/>
+      <w:pPr>
+        <w:ind w:left="2430" w:hanging="180"/>
+      </w:pPr>
+    </w:lvl>
+    <w:lvl w:ilvl="3" w:tplc="0416000F" w:tentative="1">
+      <w:start w:val="1"/>
+      <w:numFmt w:val="decimal"/>
+      <w:lvlText w:val="%4."/>
+      <w:lvlJc w:val="left"/>
+      <w:pPr>
+        <w:ind w:left="3150" w:hanging="360"/>
+      </w:pPr>
+    </w:lvl>
+    <w:lvl w:ilvl="4" w:tplc="04160019" w:tentative="1">
+      <w:start w:val="1"/>
+      <w:numFmt w:val="lowerLetter"/>
+      <w:lvlText w:val="%5."/>
+      <w:lvlJc w:val="left"/>
+      <w:pPr>
+        <w:ind w:left="3870" w:hanging="360"/>
+      </w:pPr>
+    </w:lvl>
+    <w:lvl w:ilvl="5" w:tplc="0416001B" w:tentative="1">
+      <w:start w:val="1"/>
+      <w:numFmt w:val="lowerRoman"/>
+      <w:lvlText w:val="%6."/>
+      <w:lvlJc w:val="right"/>
+      <w:pPr>
+        <w:ind w:left="4590" w:hanging="180"/>
+      </w:pPr>
+    </w:lvl>
+    <w:lvl w:ilvl="6" w:tplc="0416000F" w:tentative="1">
+      <w:start w:val="1"/>
+      <w:numFmt w:val="decimal"/>
+      <w:lvlText w:val="%7."/>
+      <w:lvlJc w:val="left"/>
+      <w:pPr>
+        <w:ind w:left="5310" w:hanging="360"/>
+      </w:pPr>
+    </w:lvl>
+    <w:lvl w:ilvl="7" w:tplc="04160019" w:tentative="1">
+      <w:start w:val="1"/>
+      <w:numFmt w:val="lowerLetter"/>
+      <w:lvlText w:val="%8."/>
+      <w:lvlJc w:val="left"/>
+      <w:pPr>
+        <w:ind w:left="6030" w:hanging="360"/>
+      </w:pPr>
+    </w:lvl>
+    <w:lvl w:ilvl="8" w:tplc="0416001B" w:tentative="1">
+      <w:start w:val="1"/>
+      <w:numFmt w:val="lowerRoman"/>
+      <w:lvlText w:val="%9."/>
+      <w:lvlJc w:val="right"/>
+      <w:pPr>
+        <w:ind w:left="6750" w:hanging="180"/>
+      </w:pPr>
+    </w:lvl>
+  </w:abstractNum>
+  <w:abstractNum w:abstractNumId="18">
     <w:nsid w:val="593A6171"/>
     <w:multiLevelType w:val="hybridMultilevel"/>
     <w:tmpl w:val="0706E332"/>
@@ -4087,7 +4677,7 @@
       </w:rPr>
     </w:lvl>
   </w:abstractNum>
-  <w:abstractNum w:abstractNumId="15">
+  <w:abstractNum w:abstractNumId="19">
     <w:nsid w:val="5B10346E"/>
     <w:multiLevelType w:val="hybridMultilevel"/>
     <w:tmpl w:val="3918AEEC"/>
@@ -4203,7 +4793,7 @@
       </w:pPr>
     </w:lvl>
   </w:abstractNum>
-  <w:abstractNum w:abstractNumId="16">
+  <w:abstractNum w:abstractNumId="20">
     <w:nsid w:val="5ED72295"/>
     <w:multiLevelType w:val="hybridMultilevel"/>
     <w:tmpl w:val="5C28D4EA"/>
@@ -4316,7 +4906,7 @@
       </w:pPr>
     </w:lvl>
   </w:abstractNum>
-  <w:abstractNum w:abstractNumId="17">
+  <w:abstractNum w:abstractNumId="21">
     <w:nsid w:val="61442CD6"/>
     <w:multiLevelType w:val="hybridMultilevel"/>
     <w:tmpl w:val="988CBF16"/>
@@ -4429,7 +5019,7 @@
       </w:pPr>
     </w:lvl>
   </w:abstractNum>
-  <w:abstractNum w:abstractNumId="18">
+  <w:abstractNum w:abstractNumId="22">
     <w:nsid w:val="679B7D64"/>
     <w:multiLevelType w:val="hybridMultilevel"/>
     <w:tmpl w:val="C1E89636"/>
@@ -4542,7 +5132,7 @@
       </w:pPr>
     </w:lvl>
   </w:abstractNum>
-  <w:abstractNum w:abstractNumId="19">
+  <w:abstractNum w:abstractNumId="23">
     <w:nsid w:val="75BD2C86"/>
     <w:multiLevelType w:val="hybridMultilevel"/>
     <w:tmpl w:val="DBE6A54C"/>
@@ -4656,7 +5246,7 @@
     </w:lvl>
   </w:abstractNum>
   <w:num w:numId="1">
-    <w:abstractNumId w:val="11"/>
+    <w:abstractNumId w:val="12"/>
   </w:num>
   <w:num w:numId="2">
     <w:abstractNumId w:val="2"/>
@@ -4665,16 +5255,16 @@
     <w:abstractNumId w:val="4"/>
   </w:num>
   <w:num w:numId="4">
-    <w:abstractNumId w:val="16"/>
+    <w:abstractNumId w:val="20"/>
   </w:num>
   <w:num w:numId="5">
-    <w:abstractNumId w:val="17"/>
+    <w:abstractNumId w:val="21"/>
   </w:num>
   <w:num w:numId="6">
-    <w:abstractNumId w:val="13"/>
+    <w:abstractNumId w:val="14"/>
   </w:num>
   <w:num w:numId="7">
-    <w:abstractNumId w:val="18"/>
+    <w:abstractNumId w:val="22"/>
   </w:num>
   <w:num w:numId="8">
     <w:abstractNumId w:val="7"/>
@@ -4683,37 +5273,49 @@
     <w:abstractNumId w:val="0"/>
   </w:num>
   <w:num w:numId="10">
-    <w:abstractNumId w:val="9"/>
+    <w:abstractNumId w:val="10"/>
   </w:num>
   <w:num w:numId="11">
-    <w:abstractNumId w:val="10"/>
+    <w:abstractNumId w:val="11"/>
   </w:num>
   <w:num w:numId="12">
-    <w:abstractNumId w:val="19"/>
+    <w:abstractNumId w:val="23"/>
   </w:num>
   <w:num w:numId="13">
     <w:abstractNumId w:val="5"/>
   </w:num>
   <w:num w:numId="14">
-    <w:abstractNumId w:val="14"/>
+    <w:abstractNumId w:val="18"/>
   </w:num>
   <w:num w:numId="15">
     <w:abstractNumId w:val="1"/>
   </w:num>
   <w:num w:numId="16">
-    <w:abstractNumId w:val="15"/>
+    <w:abstractNumId w:val="19"/>
   </w:num>
   <w:num w:numId="17">
     <w:abstractNumId w:val="6"/>
   </w:num>
   <w:num w:numId="18">
-    <w:abstractNumId w:val="12"/>
+    <w:abstractNumId w:val="13"/>
   </w:num>
   <w:num w:numId="19">
     <w:abstractNumId w:val="3"/>
   </w:num>
   <w:num w:numId="20">
+    <w:abstractNumId w:val="9"/>
+  </w:num>
+  <w:num w:numId="21">
     <w:abstractNumId w:val="8"/>
+  </w:num>
+  <w:num w:numId="22">
+    <w:abstractNumId w:val="15"/>
+  </w:num>
+  <w:num w:numId="23">
+    <w:abstractNumId w:val="16"/>
+  </w:num>
+  <w:num w:numId="24">
+    <w:abstractNumId w:val="17"/>
   </w:num>
 </w:numbering>
 </file>

</xml_diff>